<commit_message>
Nuevo Branch - Codigo modificado
</commit_message>
<xml_diff>
--- a/Explicación del funcionamiento del programa fuente modificado.docx
+++ b/Explicación del funcionamiento del programa fuente modificado.docx
@@ -59,10 +59,22 @@
         <w:t xml:space="preserve">adicionales </w:t>
       </w:r>
       <w:r>
-        <w:t>al usuario (nombres, apellidos, dirección, correo) y genera un archivo de texto con los datos</w:t>
-      </w:r>
-      <w:r>
-        <w:t xml:space="preserve"> ingresados, mostrándolos de otra manera.</w:t>
+        <w:t>al usuario (nombres, apellidos, dirección, correo)</w:t>
+      </w:r>
+      <w:r>
+        <w:t xml:space="preserve"> valida si el usuario es mayor de edad</w:t>
+      </w:r>
+      <w:r>
+        <w:t xml:space="preserve"> y genera un archivo de texto con los datos</w:t>
+      </w:r>
+      <w:r>
+        <w:t xml:space="preserve"> ingresa</w:t>
+      </w:r>
+      <w:r>
+        <w:t>dos</w:t>
+      </w:r>
+      <w:r>
+        <w:t>.</w:t>
       </w:r>
       <w:r>
         <w:t xml:space="preserve"> </w:t>
@@ -104,23 +116,28 @@
       </w:pPr>
       <w:r>
         <w:rPr>
+          <w:b/>
+          <w:i/>
+          <w:u w:val="single"/>
+        </w:rPr>
+        <w:t>Compilación</w:t>
+      </w:r>
+    </w:p>
+    <w:p>
+      <w:pPr>
+        <w:spacing w:line="240" w:lineRule="auto"/>
+        <w:ind w:firstLine="0"/>
+      </w:pPr>
+      <w:r>
+        <w:rPr>
           <w:noProof/>
-          <w:u w:val="single"/>
           <w:lang w:eastAsia="es-ES"/>
         </w:rPr>
         <w:drawing>
-          <wp:anchor distT="0" distB="0" distL="114300" distR="114300" simplePos="0" relativeHeight="251658240" behindDoc="0" locked="0" layoutInCell="1" allowOverlap="1">
-            <wp:simplePos x="0" y="0"/>
-            <wp:positionH relativeFrom="margin">
-              <wp:posOffset>-699136</wp:posOffset>
-            </wp:positionH>
-            <wp:positionV relativeFrom="paragraph">
-              <wp:posOffset>271780</wp:posOffset>
-            </wp:positionV>
-            <wp:extent cx="6696075" cy="3579446"/>
-            <wp:effectExtent l="0" t="0" r="0" b="2540"/>
-            <wp:wrapNone/>
-            <wp:docPr id="1" name="Imagen 1" descr="C:\Users\_Usuario_\Desktop\Universidad\9no Semestre\Ingeniería del software\Tarea\2do Bimestre\imagenes explicacion del programa\Compilacion2.png"/>
+          <wp:inline distT="0" distB="0" distL="0" distR="0">
+            <wp:extent cx="5400040" cy="2906492"/>
+            <wp:effectExtent l="0" t="0" r="0" b="8255"/>
+            <wp:docPr id="2" name="Imagen 2" descr="C:\Users\_Usuario_\Desktop\1.png"/>
             <wp:cNvGraphicFramePr>
               <a:graphicFrameLocks xmlns:a="http://schemas.openxmlformats.org/drawingml/2006/main" noChangeAspect="1"/>
             </wp:cNvGraphicFramePr>
@@ -128,7 +145,7 @@
               <a:graphicData uri="http://schemas.openxmlformats.org/drawingml/2006/picture">
                 <pic:pic xmlns:pic="http://schemas.openxmlformats.org/drawingml/2006/picture">
                   <pic:nvPicPr>
-                    <pic:cNvPr id="0" name="Picture 1" descr="C:\Users\_Usuario_\Desktop\Universidad\9no Semestre\Ingeniería del software\Tarea\2do Bimestre\imagenes explicacion del programa\Compilacion2.png"/>
+                    <pic:cNvPr id="0" name="Picture 1" descr="C:\Users\_Usuario_\Desktop\1.png"/>
                     <pic:cNvPicPr>
                       <a:picLocks noChangeAspect="1" noChangeArrowheads="1"/>
                     </pic:cNvPicPr>
@@ -149,7 +166,7 @@
                   <pic:spPr bwMode="auto">
                     <a:xfrm>
                       <a:off x="0" y="0"/>
-                      <a:ext cx="6706508" cy="3585023"/>
+                      <a:ext cx="5400040" cy="2906492"/>
                     </a:xfrm>
                     <a:prstGeom prst="rect">
                       <a:avLst/>
@@ -162,260 +179,134 @@
                 </pic:pic>
               </a:graphicData>
             </a:graphic>
-            <wp14:sizeRelH relativeFrom="page">
-              <wp14:pctWidth>0</wp14:pctWidth>
-            </wp14:sizeRelH>
-            <wp14:sizeRelV relativeFrom="page">
-              <wp14:pctHeight>0</wp14:pctHeight>
-            </wp14:sizeRelV>
-          </wp:anchor>
+          </wp:inline>
         </w:drawing>
       </w:r>
+    </w:p>
+    <w:p>
+      <w:pPr>
+        <w:spacing w:line="240" w:lineRule="auto"/>
+        <w:ind w:firstLine="0"/>
+        <w:rPr>
+          <w:b/>
+          <w:i/>
+        </w:rPr>
+      </w:pPr>
+    </w:p>
+    <w:p>
+      <w:pPr>
+        <w:spacing w:line="240" w:lineRule="auto"/>
+        <w:ind w:firstLine="0"/>
+        <w:rPr>
+          <w:b/>
+          <w:i/>
+        </w:rPr>
+      </w:pPr>
+    </w:p>
+    <w:p>
+      <w:pPr>
+        <w:spacing w:line="240" w:lineRule="auto"/>
+        <w:ind w:firstLine="0"/>
+        <w:rPr>
+          <w:b/>
+          <w:i/>
+        </w:rPr>
+      </w:pPr>
+    </w:p>
+    <w:p>
+      <w:pPr>
+        <w:spacing w:line="240" w:lineRule="auto"/>
+        <w:ind w:firstLine="0"/>
+        <w:rPr>
+          <w:b/>
+          <w:i/>
+        </w:rPr>
+      </w:pPr>
+    </w:p>
+    <w:p>
+      <w:pPr>
+        <w:spacing w:line="240" w:lineRule="auto"/>
+        <w:ind w:firstLine="0"/>
+        <w:rPr>
+          <w:b/>
+          <w:i/>
+        </w:rPr>
+      </w:pPr>
+    </w:p>
+    <w:p>
+      <w:pPr>
+        <w:spacing w:line="240" w:lineRule="auto"/>
+        <w:ind w:firstLine="0"/>
+      </w:pPr>
+    </w:p>
+    <w:p>
+      <w:pPr>
+        <w:spacing w:line="240" w:lineRule="auto"/>
+        <w:ind w:firstLine="0"/>
+      </w:pPr>
+    </w:p>
+    <w:p>
+      <w:pPr>
+        <w:spacing w:line="240" w:lineRule="auto"/>
+        <w:ind w:firstLine="0"/>
+      </w:pPr>
+    </w:p>
+    <w:p>
+      <w:pPr>
+        <w:spacing w:line="240" w:lineRule="auto"/>
+        <w:ind w:firstLine="0"/>
+      </w:pPr>
+    </w:p>
+    <w:p>
+      <w:pPr>
+        <w:spacing w:line="240" w:lineRule="auto"/>
+        <w:ind w:firstLine="0"/>
+      </w:pPr>
+    </w:p>
+    <w:p>
+      <w:pPr>
+        <w:spacing w:line="240" w:lineRule="auto"/>
+        <w:ind w:firstLine="0"/>
+      </w:pPr>
+    </w:p>
+    <w:p>
+      <w:pPr>
+        <w:spacing w:line="240" w:lineRule="auto"/>
+        <w:ind w:firstLine="0"/>
+      </w:pPr>
+    </w:p>
+    <w:p>
+      <w:pPr>
+        <w:spacing w:line="240" w:lineRule="auto"/>
+        <w:ind w:firstLine="0"/>
+      </w:pPr>
+    </w:p>
+    <w:p>
+      <w:pPr>
+        <w:spacing w:line="240" w:lineRule="auto"/>
+        <w:ind w:firstLine="0"/>
+        <w:rPr>
+          <w:b/>
+          <w:i/>
+        </w:rPr>
+      </w:pPr>
+    </w:p>
+    <w:p>
+      <w:pPr>
+        <w:spacing w:line="240" w:lineRule="auto"/>
+        <w:ind w:firstLine="0"/>
+        <w:rPr>
+          <w:u w:val="single"/>
+        </w:rPr>
+      </w:pPr>
       <w:r>
         <w:rPr>
           <w:b/>
           <w:i/>
           <w:u w:val="single"/>
         </w:rPr>
-        <w:t>Compilación</w:t>
-      </w:r>
-    </w:p>
-    <w:p>
-      <w:pPr>
-        <w:spacing w:line="240" w:lineRule="auto"/>
-        <w:ind w:firstLine="0"/>
-      </w:pPr>
-    </w:p>
-    <w:p>
-      <w:pPr>
-        <w:spacing w:line="240" w:lineRule="auto"/>
-        <w:ind w:firstLine="0"/>
-        <w:rPr>
-          <w:b/>
-          <w:i/>
-        </w:rPr>
-      </w:pPr>
-    </w:p>
-    <w:p>
-      <w:pPr>
-        <w:spacing w:line="240" w:lineRule="auto"/>
-        <w:ind w:firstLine="0"/>
-        <w:rPr>
-          <w:b/>
-          <w:i/>
-        </w:rPr>
-      </w:pPr>
-    </w:p>
-    <w:p>
-      <w:pPr>
-        <w:spacing w:line="240" w:lineRule="auto"/>
-        <w:ind w:firstLine="0"/>
-        <w:rPr>
-          <w:b/>
-          <w:i/>
-        </w:rPr>
-      </w:pPr>
-    </w:p>
-    <w:p>
-      <w:pPr>
-        <w:spacing w:line="240" w:lineRule="auto"/>
-        <w:ind w:firstLine="0"/>
-        <w:rPr>
-          <w:b/>
-          <w:i/>
-        </w:rPr>
-      </w:pPr>
-    </w:p>
-    <w:p>
-      <w:pPr>
-        <w:spacing w:line="240" w:lineRule="auto"/>
-        <w:ind w:firstLine="0"/>
-        <w:rPr>
-          <w:b/>
-          <w:i/>
-        </w:rPr>
-      </w:pPr>
-    </w:p>
-    <w:p>
-      <w:pPr>
-        <w:spacing w:line="240" w:lineRule="auto"/>
-        <w:ind w:firstLine="0"/>
-      </w:pPr>
-    </w:p>
-    <w:p>
-      <w:pPr>
-        <w:spacing w:line="240" w:lineRule="auto"/>
-        <w:ind w:firstLine="0"/>
-      </w:pPr>
-    </w:p>
-    <w:p>
-      <w:pPr>
-        <w:spacing w:line="240" w:lineRule="auto"/>
-        <w:ind w:firstLine="0"/>
-      </w:pPr>
-    </w:p>
-    <w:p>
-      <w:pPr>
-        <w:spacing w:line="240" w:lineRule="auto"/>
-        <w:ind w:firstLine="0"/>
-      </w:pPr>
-    </w:p>
-    <w:p>
-      <w:pPr>
-        <w:spacing w:line="240" w:lineRule="auto"/>
-        <w:ind w:firstLine="0"/>
-      </w:pPr>
-    </w:p>
-    <w:p>
-      <w:pPr>
-        <w:spacing w:line="240" w:lineRule="auto"/>
-        <w:ind w:firstLine="0"/>
-      </w:pPr>
-    </w:p>
-    <w:p>
-      <w:pPr>
-        <w:spacing w:line="240" w:lineRule="auto"/>
-        <w:ind w:firstLine="0"/>
-      </w:pPr>
-    </w:p>
-    <w:p>
-      <w:pPr>
-        <w:spacing w:line="240" w:lineRule="auto"/>
-        <w:ind w:firstLine="0"/>
-      </w:pPr>
-    </w:p>
-    <w:p>
-      <w:pPr>
-        <w:spacing w:line="240" w:lineRule="auto"/>
-        <w:ind w:firstLine="0"/>
-      </w:pPr>
-    </w:p>
-    <w:p>
-      <w:pPr>
-        <w:spacing w:line="240" w:lineRule="auto"/>
-        <w:ind w:firstLine="0"/>
-        <w:rPr>
-          <w:b/>
-          <w:i/>
-        </w:rPr>
-      </w:pPr>
-    </w:p>
-    <w:p>
-      <w:pPr>
-        <w:spacing w:line="240" w:lineRule="auto"/>
-        <w:ind w:firstLine="0"/>
-        <w:rPr>
-          <w:b/>
-          <w:i/>
-        </w:rPr>
-      </w:pPr>
-    </w:p>
-    <w:p>
-      <w:pPr>
-        <w:spacing w:line="240" w:lineRule="auto"/>
-        <w:ind w:firstLine="0"/>
-        <w:rPr>
-          <w:b/>
-          <w:i/>
-        </w:rPr>
-      </w:pPr>
-    </w:p>
-    <w:p>
-      <w:pPr>
-        <w:spacing w:line="240" w:lineRule="auto"/>
-        <w:ind w:firstLine="0"/>
-        <w:rPr>
-          <w:b/>
-          <w:i/>
-        </w:rPr>
-      </w:pPr>
-    </w:p>
-    <w:p>
-      <w:pPr>
-        <w:spacing w:line="240" w:lineRule="auto"/>
-        <w:ind w:firstLine="0"/>
-        <w:rPr>
-          <w:b/>
-          <w:i/>
-        </w:rPr>
-      </w:pPr>
-    </w:p>
-    <w:p>
-      <w:pPr>
-        <w:spacing w:line="240" w:lineRule="auto"/>
-        <w:ind w:firstLine="0"/>
-        <w:rPr>
-          <w:b/>
-          <w:i/>
-        </w:rPr>
-      </w:pPr>
-    </w:p>
-    <w:p>
-      <w:pPr>
-        <w:spacing w:line="240" w:lineRule="auto"/>
-        <w:ind w:firstLine="0"/>
-        <w:rPr>
-          <w:b/>
-          <w:i/>
-        </w:rPr>
-      </w:pPr>
-    </w:p>
-    <w:p>
-      <w:pPr>
-        <w:spacing w:line="240" w:lineRule="auto"/>
-        <w:ind w:firstLine="0"/>
-        <w:rPr>
-          <w:b/>
-          <w:i/>
-        </w:rPr>
-      </w:pPr>
-    </w:p>
-    <w:p>
-      <w:pPr>
-        <w:spacing w:line="240" w:lineRule="auto"/>
-        <w:ind w:firstLine="0"/>
-        <w:rPr>
-          <w:b/>
-          <w:i/>
-        </w:rPr>
-      </w:pPr>
-    </w:p>
-    <w:p>
-      <w:pPr>
-        <w:spacing w:line="240" w:lineRule="auto"/>
-        <w:ind w:firstLine="0"/>
-        <w:rPr>
-          <w:b/>
-          <w:i/>
-        </w:rPr>
-      </w:pPr>
-    </w:p>
-    <w:p>
-      <w:pPr>
-        <w:spacing w:line="240" w:lineRule="auto"/>
-        <w:ind w:firstLine="0"/>
-        <w:rPr>
-          <w:u w:val="single"/>
-        </w:rPr>
-      </w:pPr>
-      <w:r>
-        <w:rPr>
-          <w:b/>
-          <w:i/>
-          <w:u w:val="single"/>
-        </w:rPr>
         <w:lastRenderedPageBreak/>
-        <w:t>Ejecuc</w:t>
-      </w:r>
-      <w:bookmarkStart w:id="0" w:name="_GoBack"/>
-      <w:bookmarkEnd w:id="0"/>
-      <w:r>
-        <w:rPr>
-          <w:b/>
-          <w:i/>
-          <w:u w:val="single"/>
-        </w:rPr>
-        <w:t>ión</w:t>
+        <w:t>Ejecución</w:t>
       </w:r>
       <w:r>
         <w:rPr>
@@ -1508,24 +1399,25 @@
         <w:ind w:firstLine="0"/>
       </w:pPr>
       <w:r>
+        <w:lastRenderedPageBreak/>
+        <w:t>Resultado de la ejecución</w:t>
+      </w:r>
+    </w:p>
+    <w:p>
+      <w:pPr>
+        <w:spacing w:line="240" w:lineRule="auto"/>
+        <w:ind w:firstLine="0"/>
+      </w:pPr>
+      <w:r>
         <w:rPr>
           <w:noProof/>
           <w:lang w:eastAsia="es-ES"/>
         </w:rPr>
-        <w:lastRenderedPageBreak/>
         <w:drawing>
-          <wp:anchor distT="0" distB="0" distL="114300" distR="114300" simplePos="0" relativeHeight="251665408" behindDoc="0" locked="0" layoutInCell="1" allowOverlap="1">
-            <wp:simplePos x="0" y="0"/>
-            <wp:positionH relativeFrom="margin">
-              <wp:posOffset>-651510</wp:posOffset>
-            </wp:positionH>
-            <wp:positionV relativeFrom="paragraph">
-              <wp:posOffset>271779</wp:posOffset>
-            </wp:positionV>
-            <wp:extent cx="6581775" cy="3518345"/>
-            <wp:effectExtent l="0" t="0" r="0" b="6350"/>
-            <wp:wrapNone/>
-            <wp:docPr id="13" name="Imagen 13" descr="C:\Users\_Usuario_\Desktop\Universidad\9no Semestre\Ingeniería del software\Tarea\2do Bimestre\imagenes explicacion del programa\Resultado de ejecucion2.png"/>
+          <wp:inline distT="0" distB="0" distL="0" distR="0">
+            <wp:extent cx="5400040" cy="2833064"/>
+            <wp:effectExtent l="0" t="0" r="0" b="5715"/>
+            <wp:docPr id="9" name="Imagen 9" descr="C:\Users\_Usuario_\Desktop\2.png"/>
             <wp:cNvGraphicFramePr>
               <a:graphicFrameLocks xmlns:a="http://schemas.openxmlformats.org/drawingml/2006/main" noChangeAspect="1"/>
             </wp:cNvGraphicFramePr>
@@ -1533,7 +1425,7 @@
               <a:graphicData uri="http://schemas.openxmlformats.org/drawingml/2006/picture">
                 <pic:pic xmlns:pic="http://schemas.openxmlformats.org/drawingml/2006/picture">
                   <pic:nvPicPr>
-                    <pic:cNvPr id="0" name="Picture 8" descr="C:\Users\_Usuario_\Desktop\Universidad\9no Semestre\Ingeniería del software\Tarea\2do Bimestre\imagenes explicacion del programa\Resultado de ejecucion2.png"/>
+                    <pic:cNvPr id="0" name="Picture 2" descr="C:\Users\_Usuario_\Desktop\2.png"/>
                     <pic:cNvPicPr>
                       <a:picLocks noChangeAspect="1" noChangeArrowheads="1"/>
                     </pic:cNvPicPr>
@@ -1554,7 +1446,111 @@
                   <pic:spPr bwMode="auto">
                     <a:xfrm>
                       <a:off x="0" y="0"/>
-                      <a:ext cx="6592402" cy="3524026"/>
+                      <a:ext cx="5400040" cy="2833064"/>
+                    </a:xfrm>
+                    <a:prstGeom prst="rect">
+                      <a:avLst/>
+                    </a:prstGeom>
+                    <a:noFill/>
+                    <a:ln>
+                      <a:noFill/>
+                    </a:ln>
+                  </pic:spPr>
+                </pic:pic>
+              </a:graphicData>
+            </a:graphic>
+          </wp:inline>
+        </w:drawing>
+      </w:r>
+    </w:p>
+    <w:p>
+      <w:pPr>
+        <w:spacing w:line="240" w:lineRule="auto"/>
+        <w:ind w:firstLine="0"/>
+      </w:pPr>
+    </w:p>
+    <w:p>
+      <w:pPr>
+        <w:spacing w:line="240" w:lineRule="auto"/>
+        <w:ind w:firstLine="0"/>
+      </w:pPr>
+    </w:p>
+    <w:p>
+      <w:pPr>
+        <w:spacing w:line="240" w:lineRule="auto"/>
+        <w:ind w:firstLine="0"/>
+      </w:pPr>
+    </w:p>
+    <w:p>
+      <w:pPr>
+        <w:spacing w:line="240" w:lineRule="auto"/>
+        <w:ind w:firstLine="0"/>
+      </w:pPr>
+    </w:p>
+    <w:p>
+      <w:pPr>
+        <w:spacing w:line="240" w:lineRule="auto"/>
+        <w:ind w:firstLine="0"/>
+      </w:pPr>
+    </w:p>
+    <w:p>
+      <w:pPr>
+        <w:spacing w:line="240" w:lineRule="auto"/>
+        <w:ind w:firstLine="0"/>
+      </w:pPr>
+    </w:p>
+    <w:p>
+      <w:pPr>
+        <w:spacing w:line="240" w:lineRule="auto"/>
+        <w:ind w:firstLine="0"/>
+      </w:pPr>
+      <w:r>
+        <w:rPr>
+          <w:noProof/>
+          <w:lang w:eastAsia="es-ES"/>
+        </w:rPr>
+        <w:drawing>
+          <wp:anchor distT="0" distB="0" distL="114300" distR="114300" simplePos="0" relativeHeight="251668480" behindDoc="0" locked="0" layoutInCell="1" allowOverlap="1">
+            <wp:simplePos x="0" y="0"/>
+            <wp:positionH relativeFrom="margin">
+              <wp:posOffset>-190500</wp:posOffset>
+            </wp:positionH>
+            <wp:positionV relativeFrom="paragraph">
+              <wp:posOffset>198755</wp:posOffset>
+            </wp:positionV>
+            <wp:extent cx="5400040" cy="3972617"/>
+            <wp:effectExtent l="0" t="0" r="0" b="8890"/>
+            <wp:wrapNone/>
+            <wp:docPr id="10" name="Imagen 10" descr="C:\Users\_Usuario_\Desktop\3.png"/>
+            <wp:cNvGraphicFramePr>
+              <a:graphicFrameLocks xmlns:a="http://schemas.openxmlformats.org/drawingml/2006/main" noChangeAspect="1"/>
+            </wp:cNvGraphicFramePr>
+            <a:graphic xmlns:a="http://schemas.openxmlformats.org/drawingml/2006/main">
+              <a:graphicData uri="http://schemas.openxmlformats.org/drawingml/2006/picture">
+                <pic:pic xmlns:pic="http://schemas.openxmlformats.org/drawingml/2006/picture">
+                  <pic:nvPicPr>
+                    <pic:cNvPr id="0" name="Picture 3" descr="C:\Users\_Usuario_\Desktop\3.png"/>
+                    <pic:cNvPicPr>
+                      <a:picLocks noChangeAspect="1" noChangeArrowheads="1"/>
+                    </pic:cNvPicPr>
+                  </pic:nvPicPr>
+                  <pic:blipFill>
+                    <a:blip r:embed="rId12">
+                      <a:extLst>
+                        <a:ext uri="{28A0092B-C50C-407E-A947-70E740481C1C}">
+                          <a14:useLocalDpi xmlns:a14="http://schemas.microsoft.com/office/drawing/2010/main" val="0"/>
+                        </a:ext>
+                      </a:extLst>
+                    </a:blip>
+                    <a:srcRect/>
+                    <a:stretch>
+                      <a:fillRect/>
+                    </a:stretch>
+                  </pic:blipFill>
+                  <pic:spPr bwMode="auto">
+                    <a:xfrm>
+                      <a:off x="0" y="0"/>
+                      <a:ext cx="5400040" cy="3972617"/>
                     </a:xfrm>
                     <a:prstGeom prst="rect">
                       <a:avLst/>
@@ -1577,186 +1573,10 @@
         </w:drawing>
       </w:r>
       <w:r>
-        <w:t>Resultado de la ejecución</w:t>
-      </w:r>
-    </w:p>
-    <w:p>
-      <w:pPr>
-        <w:spacing w:line="240" w:lineRule="auto"/>
-        <w:ind w:firstLine="0"/>
-      </w:pPr>
-    </w:p>
-    <w:p>
-      <w:pPr>
-        <w:spacing w:line="240" w:lineRule="auto"/>
-        <w:ind w:firstLine="0"/>
-      </w:pPr>
-    </w:p>
-    <w:p>
-      <w:pPr>
-        <w:spacing w:line="240" w:lineRule="auto"/>
-        <w:ind w:firstLine="0"/>
-      </w:pPr>
-    </w:p>
-    <w:p>
-      <w:pPr>
-        <w:spacing w:line="240" w:lineRule="auto"/>
-        <w:ind w:firstLine="0"/>
-      </w:pPr>
-    </w:p>
-    <w:p>
-      <w:pPr>
-        <w:spacing w:line="240" w:lineRule="auto"/>
-        <w:ind w:firstLine="0"/>
-      </w:pPr>
-    </w:p>
-    <w:p>
-      <w:pPr>
-        <w:spacing w:line="240" w:lineRule="auto"/>
-        <w:ind w:firstLine="0"/>
-      </w:pPr>
-    </w:p>
-    <w:p>
-      <w:pPr>
-        <w:spacing w:line="240" w:lineRule="auto"/>
-        <w:ind w:firstLine="0"/>
-      </w:pPr>
-    </w:p>
-    <w:p>
-      <w:pPr>
-        <w:spacing w:line="240" w:lineRule="auto"/>
-        <w:ind w:firstLine="0"/>
-      </w:pPr>
-    </w:p>
-    <w:p>
-      <w:pPr>
-        <w:spacing w:line="240" w:lineRule="auto"/>
-        <w:ind w:firstLine="0"/>
-      </w:pPr>
-    </w:p>
-    <w:p>
-      <w:pPr>
-        <w:spacing w:line="240" w:lineRule="auto"/>
-        <w:ind w:firstLine="0"/>
-      </w:pPr>
-    </w:p>
-    <w:p>
-      <w:pPr>
-        <w:spacing w:line="240" w:lineRule="auto"/>
-        <w:ind w:firstLine="0"/>
-      </w:pPr>
-    </w:p>
-    <w:p>
-      <w:pPr>
-        <w:spacing w:line="240" w:lineRule="auto"/>
-        <w:ind w:firstLine="0"/>
-      </w:pPr>
-    </w:p>
-    <w:p>
-      <w:pPr>
-        <w:spacing w:line="240" w:lineRule="auto"/>
-        <w:ind w:firstLine="0"/>
-      </w:pPr>
-    </w:p>
-    <w:p>
-      <w:pPr>
-        <w:spacing w:line="240" w:lineRule="auto"/>
-        <w:ind w:firstLine="0"/>
-      </w:pPr>
-    </w:p>
-    <w:p>
-      <w:pPr>
-        <w:spacing w:line="240" w:lineRule="auto"/>
-        <w:ind w:firstLine="0"/>
-      </w:pPr>
-    </w:p>
-    <w:p>
-      <w:pPr>
-        <w:spacing w:line="240" w:lineRule="auto"/>
-        <w:ind w:firstLine="0"/>
-      </w:pPr>
-    </w:p>
-    <w:p>
-      <w:pPr>
-        <w:spacing w:line="240" w:lineRule="auto"/>
-        <w:ind w:firstLine="0"/>
-      </w:pPr>
-    </w:p>
-    <w:p>
-      <w:pPr>
-        <w:spacing w:line="240" w:lineRule="auto"/>
-        <w:ind w:firstLine="0"/>
-      </w:pPr>
-      <w:r>
-        <w:rPr>
-          <w:noProof/>
-          <w:lang w:eastAsia="es-ES"/>
-        </w:rPr>
-        <w:drawing>
-          <wp:anchor distT="0" distB="0" distL="114300" distR="114300" simplePos="0" relativeHeight="251666432" behindDoc="0" locked="0" layoutInCell="1" allowOverlap="1">
-            <wp:simplePos x="0" y="0"/>
-            <wp:positionH relativeFrom="margin">
-              <wp:posOffset>-38100</wp:posOffset>
-            </wp:positionH>
-            <wp:positionV relativeFrom="paragraph">
-              <wp:posOffset>202565</wp:posOffset>
-            </wp:positionV>
-            <wp:extent cx="5400040" cy="3955415"/>
-            <wp:effectExtent l="0" t="0" r="0" b="6985"/>
-            <wp:wrapNone/>
-            <wp:docPr id="14" name="Imagen 14" descr="C:\Users\_Usuario_\Desktop\Universidad\9no Semestre\Ingeniería del software\Tarea\2do Bimestre\imagenes explicacion del programa\Archivo resultante2.png"/>
-            <wp:cNvGraphicFramePr>
-              <a:graphicFrameLocks xmlns:a="http://schemas.openxmlformats.org/drawingml/2006/main" noChangeAspect="1"/>
-            </wp:cNvGraphicFramePr>
-            <a:graphic xmlns:a="http://schemas.openxmlformats.org/drawingml/2006/main">
-              <a:graphicData uri="http://schemas.openxmlformats.org/drawingml/2006/picture">
-                <pic:pic xmlns:pic="http://schemas.openxmlformats.org/drawingml/2006/picture">
-                  <pic:nvPicPr>
-                    <pic:cNvPr id="0" name="Picture 9" descr="C:\Users\_Usuario_\Desktop\Universidad\9no Semestre\Ingeniería del software\Tarea\2do Bimestre\imagenes explicacion del programa\Archivo resultante2.png"/>
-                    <pic:cNvPicPr>
-                      <a:picLocks noChangeAspect="1" noChangeArrowheads="1"/>
-                    </pic:cNvPicPr>
-                  </pic:nvPicPr>
-                  <pic:blipFill>
-                    <a:blip r:embed="rId12">
-                      <a:extLst>
-                        <a:ext uri="{28A0092B-C50C-407E-A947-70E740481C1C}">
-                          <a14:useLocalDpi xmlns:a14="http://schemas.microsoft.com/office/drawing/2010/main" val="0"/>
-                        </a:ext>
-                      </a:extLst>
-                    </a:blip>
-                    <a:srcRect/>
-                    <a:stretch>
-                      <a:fillRect/>
-                    </a:stretch>
-                  </pic:blipFill>
-                  <pic:spPr bwMode="auto">
-                    <a:xfrm>
-                      <a:off x="0" y="0"/>
-                      <a:ext cx="5400040" cy="3955415"/>
-                    </a:xfrm>
-                    <a:prstGeom prst="rect">
-                      <a:avLst/>
-                    </a:prstGeom>
-                    <a:noFill/>
-                    <a:ln>
-                      <a:noFill/>
-                    </a:ln>
-                  </pic:spPr>
-                </pic:pic>
-              </a:graphicData>
-            </a:graphic>
-            <wp14:sizeRelH relativeFrom="page">
-              <wp14:pctWidth>0</wp14:pctWidth>
-            </wp14:sizeRelH>
-            <wp14:sizeRelV relativeFrom="page">
-              <wp14:pctHeight>0</wp14:pctHeight>
-            </wp14:sizeRelV>
-          </wp:anchor>
-        </w:drawing>
-      </w:r>
-      <w:r>
-        <w:t>Archivo de texto generado por el programa</w:t>
+        <w:t xml:space="preserve">Archivo de texto </w:t>
+      </w:r>
+      <w:r>
+        <w:t>generado por el programa</w:t>
       </w:r>
     </w:p>
     <w:p>
@@ -1975,6 +1795,8 @@
       <w:r>
         <w:t>, correo</w:t>
       </w:r>
+      <w:bookmarkStart w:id="0" w:name="_GoBack"/>
+      <w:bookmarkEnd w:id="0"/>
     </w:p>
     <w:p>
       <w:pPr>

</xml_diff>